<commit_message>
Updated after additional test cases
</commit_message>
<xml_diff>
--- a/documents/User Manual.docx
+++ b/documents/User Manual.docx
@@ -9,23 +9,11 @@
       </w:pPr>
       <w:r>
         <w:rPr/>
-        <w:fldChar w:fldCharType="begin"/>
-      </w:r>
-      <w:r>
-        <w:rPr/>
-        <w:instrText xml:space="preserve"> SUBJECT </w:instrText>
-      </w:r>
-      <w:r>
-        <w:rPr/>
-        <w:fldChar w:fldCharType="separate"/>
-      </w:r>
-      <w:r>
-        <w:rPr/>
-        <w:t>&lt;Project Name&gt;</w:t>
-      </w:r>
-      <w:r>
-        <w:rPr/>
-        <w:fldChar w:fldCharType="end"/>
+        <w:t>&lt;</w:t>
+      </w:r>
+      <w:r>
+        <w:rPr/>
+        <w:t>Arithmetic Evaluator&gt;</w:t>
       </w:r>
     </w:p>
     <w:p>
@@ -75,19 +63,6 @@
           <w:sz w:val="28"/>
         </w:rPr>
         <w:t>Version &lt;1.0&gt;</w:t>
-      </w:r>
-    </w:p>
-    <w:p>
-      <w:pPr>
-        <w:pStyle w:val="Title"/>
-        <w:rPr>
-          <w:sz w:val="28"/>
-        </w:rPr>
-      </w:pPr>
-      <w:r>
-        <w:rPr>
-          <w:sz w:val="28"/>
-        </w:rPr>
       </w:r>
     </w:p>
     <w:p>
@@ -106,12 +81,15 @@
           <w:textDirection w:val="lrTb"/>
           <w:docGrid w:type="default" w:linePitch="100" w:charSpace="8192"/>
         </w:sectPr>
-        <w:pStyle w:val="Normal"/>
-        <w:jc w:val="right"/>
-        <w:rPr/>
-      </w:pPr>
-      <w:r>
-        <w:rPr/>
+        <w:pStyle w:val="Title"/>
+        <w:rPr>
+          <w:sz w:val="28"/>
+        </w:rPr>
+      </w:pPr>
+      <w:r>
+        <w:rPr>
+          <w:sz w:val="28"/>
+        </w:rPr>
       </w:r>
     </w:p>
     <w:p>
@@ -139,16 +117,16 @@
         <w:tblLook w:val="0000" w:noHBand="0" w:noVBand="0" w:firstColumn="0" w:lastRow="0" w:lastColumn="0" w:firstRow="0"/>
       </w:tblPr>
       <w:tblGrid>
-        <w:gridCol w:w="2303"/>
-        <w:gridCol w:w="1152"/>
-        <w:gridCol w:w="3745"/>
-        <w:gridCol w:w="2303"/>
+        <w:gridCol w:w="2302"/>
+        <w:gridCol w:w="1153"/>
+        <w:gridCol w:w="3746"/>
+        <w:gridCol w:w="2302"/>
       </w:tblGrid>
       <w:tr>
         <w:trPr/>
         <w:tc>
           <w:tcPr>
-            <w:tcW w:w="2303" w:type="dxa"/>
+            <w:tcW w:w="2302" w:type="dxa"/>
             <w:tcBorders>
               <w:top w:val="single" w:sz="6" w:space="0" w:color="000000"/>
               <w:left w:val="single" w:sz="6" w:space="0" w:color="000000"/>
@@ -176,7 +154,7 @@
         </w:tc>
         <w:tc>
           <w:tcPr>
-            <w:tcW w:w="1152" w:type="dxa"/>
+            <w:tcW w:w="1153" w:type="dxa"/>
             <w:tcBorders>
               <w:top w:val="single" w:sz="6" w:space="0" w:color="000000"/>
               <w:left w:val="single" w:sz="6" w:space="0" w:color="000000"/>
@@ -204,7 +182,7 @@
         </w:tc>
         <w:tc>
           <w:tcPr>
-            <w:tcW w:w="3745" w:type="dxa"/>
+            <w:tcW w:w="3746" w:type="dxa"/>
             <w:tcBorders>
               <w:top w:val="single" w:sz="6" w:space="0" w:color="000000"/>
               <w:left w:val="single" w:sz="6" w:space="0" w:color="000000"/>
@@ -232,7 +210,7 @@
         </w:tc>
         <w:tc>
           <w:tcPr>
-            <w:tcW w:w="2303" w:type="dxa"/>
+            <w:tcW w:w="2302" w:type="dxa"/>
             <w:tcBorders>
               <w:top w:val="single" w:sz="6" w:space="0" w:color="000000"/>
               <w:left w:val="single" w:sz="6" w:space="0" w:color="000000"/>
@@ -263,7 +241,7 @@
         <w:trPr/>
         <w:tc>
           <w:tcPr>
-            <w:tcW w:w="2303" w:type="dxa"/>
+            <w:tcW w:w="2302" w:type="dxa"/>
             <w:tcBorders>
               <w:top w:val="single" w:sz="6" w:space="0" w:color="000000"/>
               <w:left w:val="single" w:sz="6" w:space="0" w:color="000000"/>
@@ -286,7 +264,7 @@
         </w:tc>
         <w:tc>
           <w:tcPr>
-            <w:tcW w:w="1152" w:type="dxa"/>
+            <w:tcW w:w="1153" w:type="dxa"/>
             <w:tcBorders>
               <w:top w:val="single" w:sz="6" w:space="0" w:color="000000"/>
               <w:left w:val="single" w:sz="6" w:space="0" w:color="000000"/>
@@ -309,7 +287,7 @@
         </w:tc>
         <w:tc>
           <w:tcPr>
-            <w:tcW w:w="3745" w:type="dxa"/>
+            <w:tcW w:w="3746" w:type="dxa"/>
             <w:tcBorders>
               <w:top w:val="single" w:sz="6" w:space="0" w:color="000000"/>
               <w:left w:val="single" w:sz="6" w:space="0" w:color="000000"/>
@@ -332,7 +310,7 @@
         </w:tc>
         <w:tc>
           <w:tcPr>
-            <w:tcW w:w="2303" w:type="dxa"/>
+            <w:tcW w:w="2302" w:type="dxa"/>
             <w:tcBorders>
               <w:top w:val="single" w:sz="6" w:space="0" w:color="000000"/>
               <w:left w:val="single" w:sz="6" w:space="0" w:color="000000"/>
@@ -358,7 +336,7 @@
         <w:trPr/>
         <w:tc>
           <w:tcPr>
-            <w:tcW w:w="2303" w:type="dxa"/>
+            <w:tcW w:w="2302" w:type="dxa"/>
             <w:tcBorders>
               <w:top w:val="single" w:sz="6" w:space="0" w:color="000000"/>
               <w:left w:val="single" w:sz="6" w:space="0" w:color="000000"/>
@@ -380,7 +358,7 @@
         </w:tc>
         <w:tc>
           <w:tcPr>
-            <w:tcW w:w="1152" w:type="dxa"/>
+            <w:tcW w:w="1153" w:type="dxa"/>
             <w:tcBorders>
               <w:top w:val="single" w:sz="6" w:space="0" w:color="000000"/>
               <w:left w:val="single" w:sz="6" w:space="0" w:color="000000"/>
@@ -402,7 +380,7 @@
         </w:tc>
         <w:tc>
           <w:tcPr>
-            <w:tcW w:w="3745" w:type="dxa"/>
+            <w:tcW w:w="3746" w:type="dxa"/>
             <w:tcBorders>
               <w:top w:val="single" w:sz="6" w:space="0" w:color="000000"/>
               <w:left w:val="single" w:sz="6" w:space="0" w:color="000000"/>
@@ -424,7 +402,7 @@
         </w:tc>
         <w:tc>
           <w:tcPr>
-            <w:tcW w:w="2303" w:type="dxa"/>
+            <w:tcW w:w="2302" w:type="dxa"/>
             <w:tcBorders>
               <w:top w:val="single" w:sz="6" w:space="0" w:color="000000"/>
               <w:left w:val="single" w:sz="6" w:space="0" w:color="000000"/>
@@ -449,7 +427,7 @@
         <w:trPr/>
         <w:tc>
           <w:tcPr>
-            <w:tcW w:w="2303" w:type="dxa"/>
+            <w:tcW w:w="2302" w:type="dxa"/>
             <w:tcBorders>
               <w:top w:val="single" w:sz="6" w:space="0" w:color="000000"/>
               <w:left w:val="single" w:sz="6" w:space="0" w:color="000000"/>
@@ -471,7 +449,7 @@
         </w:tc>
         <w:tc>
           <w:tcPr>
-            <w:tcW w:w="1152" w:type="dxa"/>
+            <w:tcW w:w="1153" w:type="dxa"/>
             <w:tcBorders>
               <w:top w:val="single" w:sz="6" w:space="0" w:color="000000"/>
               <w:left w:val="single" w:sz="6" w:space="0" w:color="000000"/>
@@ -493,7 +471,7 @@
         </w:tc>
         <w:tc>
           <w:tcPr>
-            <w:tcW w:w="3745" w:type="dxa"/>
+            <w:tcW w:w="3746" w:type="dxa"/>
             <w:tcBorders>
               <w:top w:val="single" w:sz="6" w:space="0" w:color="000000"/>
               <w:left w:val="single" w:sz="6" w:space="0" w:color="000000"/>
@@ -515,7 +493,7 @@
         </w:tc>
         <w:tc>
           <w:tcPr>
-            <w:tcW w:w="2303" w:type="dxa"/>
+            <w:tcW w:w="2302" w:type="dxa"/>
             <w:tcBorders>
               <w:top w:val="single" w:sz="6" w:space="0" w:color="000000"/>
               <w:left w:val="single" w:sz="6" w:space="0" w:color="000000"/>
@@ -540,7 +518,7 @@
         <w:trPr/>
         <w:tc>
           <w:tcPr>
-            <w:tcW w:w="2303" w:type="dxa"/>
+            <w:tcW w:w="2302" w:type="dxa"/>
             <w:tcBorders>
               <w:top w:val="single" w:sz="6" w:space="0" w:color="000000"/>
               <w:left w:val="single" w:sz="6" w:space="0" w:color="000000"/>
@@ -562,7 +540,7 @@
         </w:tc>
         <w:tc>
           <w:tcPr>
-            <w:tcW w:w="1152" w:type="dxa"/>
+            <w:tcW w:w="1153" w:type="dxa"/>
             <w:tcBorders>
               <w:top w:val="single" w:sz="6" w:space="0" w:color="000000"/>
               <w:left w:val="single" w:sz="6" w:space="0" w:color="000000"/>
@@ -584,7 +562,7 @@
         </w:tc>
         <w:tc>
           <w:tcPr>
-            <w:tcW w:w="3745" w:type="dxa"/>
+            <w:tcW w:w="3746" w:type="dxa"/>
             <w:tcBorders>
               <w:top w:val="single" w:sz="6" w:space="0" w:color="000000"/>
               <w:left w:val="single" w:sz="6" w:space="0" w:color="000000"/>
@@ -606,7 +584,7 @@
         </w:tc>
         <w:tc>
           <w:tcPr>
-            <w:tcW w:w="2303" w:type="dxa"/>
+            <w:tcW w:w="2302" w:type="dxa"/>
             <w:tcBorders>
               <w:top w:val="single" w:sz="6" w:space="0" w:color="000000"/>
               <w:left w:val="single" w:sz="6" w:space="0" w:color="000000"/>
@@ -1003,12 +981,12 @@
         <w:rPr/>
       </w:pPr>
       <w:bookmarkStart w:id="0" w:name="_Toc433104436"/>
-      <w:bookmarkStart w:id="1" w:name="_Toc5431510"/>
-      <w:bookmarkStart w:id="2" w:name="_Toc433104437"/>
-      <w:bookmarkStart w:id="3" w:name="_Toc324915524"/>
-      <w:bookmarkStart w:id="4" w:name="_Toc324851941"/>
-      <w:bookmarkStart w:id="5" w:name="_Toc324843634"/>
-      <w:bookmarkStart w:id="6" w:name="_Toc314978528"/>
+      <w:bookmarkStart w:id="1" w:name="_Toc314978528"/>
+      <w:bookmarkStart w:id="2" w:name="_Toc324843634"/>
+      <w:bookmarkStart w:id="3" w:name="_Toc324851941"/>
+      <w:bookmarkStart w:id="4" w:name="_Toc324915524"/>
+      <w:bookmarkStart w:id="5" w:name="_Toc433104437"/>
+      <w:bookmarkStart w:id="6" w:name="_Toc5431510"/>
       <w:r>
         <w:rPr/>
         <w:t>Purpose</w:t>
@@ -1065,11 +1043,6 @@
           <w:szCs w:val="22"/>
         </w:rPr>
       </w:pPr>
-      <w:bookmarkStart w:id="7" w:name="_Toc433104442"/>
-      <w:bookmarkStart w:id="8" w:name="_Toc324915529"/>
-      <w:bookmarkStart w:id="9" w:name="_Toc324851946"/>
-      <w:bookmarkStart w:id="10" w:name="_Toc324843639"/>
-      <w:bookmarkStart w:id="11" w:name="_Toc314978533"/>
       <w:r>
         <w:rPr>
           <w:sz w:val="22"/>
@@ -1161,71 +1134,43 @@
       </w:pPr>
       <w:r>
         <w:rPr/>
-        <mc:AlternateContent>
-          <mc:Choice Requires="wps">
-            <w:drawing>
-              <wp:inline distT="0" distB="0" distL="0" distR="0">
-                <wp:extent cx="5932805" cy="478155"/>
-                <wp:effectExtent l="0" t="0" r="0" b="0"/>
-                <wp:docPr id="2" name="Picture 1"/>
-                <a:graphic xmlns:a="http://schemas.openxmlformats.org/drawingml/2006/main">
-                  <a:graphicData uri="http://schemas.openxmlformats.org/drawingml/2006/picture">
-                    <pic:pic xmlns:pic="http://schemas.openxmlformats.org/drawingml/2006/picture">
-                      <pic:nvPicPr>
-                        <pic:cNvPr id="3" name="Picture 1" descr=""/>
-                        <pic:cNvPicPr/>
-                      </pic:nvPicPr>
-                      <pic:blipFill>
-                        <a:blip r:embed="rId6"/>
-                        <a:stretch/>
-                      </pic:blipFill>
-                      <pic:spPr>
-                        <a:xfrm>
-                          <a:off x="0" y="0"/>
-                          <a:ext cx="5932800" cy="478080"/>
-                        </a:xfrm>
-                        <a:prstGeom prst="rect">
-                          <a:avLst/>
-                        </a:prstGeom>
-                        <a:ln w="0">
-                          <a:noFill/>
-                        </a:ln>
-                      </pic:spPr>
-                    </pic:pic>
-                  </a:graphicData>
-                </a:graphic>
-              </wp:inline>
-            </w:drawing>
-          </mc:Choice>
-          <mc:Fallback>
-            <w:pict>
-              <v:shapetype id="_x0000_t75" coordsize="21600,21600" o:spt="75" o:preferrelative="t" path="m@4@5l@4@11@9@11@9@5xe" filled="f" stroked="f">
-                <v:stroke joinstyle="miter"/>
-                <v:formulas>
-                  <v:f eqn="if lineDrawn pixelLineWidth 0"/>
-                  <v:f eqn="sum @0 1 0"/>
-                  <v:f eqn="sum 0 0 @1"/>
-                  <v:f eqn="prod @2 1 2"/>
-                  <v:f eqn="prod @3 21600 pixelWidth"/>
-                  <v:f eqn="prod @3 21600 pixelHeight"/>
-                  <v:f eqn="sum @0 0 1"/>
-                  <v:f eqn="prod @6 1 2"/>
-                  <v:f eqn="prod @7 21600 pixelWidth"/>
-                  <v:f eqn="sum @8 21600 0"/>
-                  <v:f eqn="prod @7 21600 pixelHeight"/>
-                  <v:f eqn="sum @10 21600 0"/>
-                </v:formulas>
-                <v:path o:extrusionok="f" gradientshapeok="t" o:connecttype="rect"/>
-                <o:lock v:ext="edit" aspectratio="t"/>
-              </v:shapetype>
-              <v:shape id="shape_0" ID="Picture 1" stroked="f" o:allowincell="f" style="position:absolute;margin-left:0pt;margin-top:-37.7pt;width:467.1pt;height:37.6pt;mso-wrap-style:none;v-text-anchor:middle;mso-position-vertical:top" type="_x0000_t75">
-                <v:imagedata r:id="rId7" o:detectmouseclick="t"/>
-                <v:stroke color="#3465a4" joinstyle="round" endcap="flat"/>
-                <w10:wrap type="none"/>
-              </v:shape>
-            </w:pict>
-          </mc:Fallback>
-        </mc:AlternateContent>
+        <w:drawing>
+          <wp:inline distT="0" distB="0" distL="0" distR="0">
+            <wp:extent cx="5932805" cy="478155"/>
+            <wp:effectExtent l="0" t="0" r="0" b="0"/>
+            <wp:docPr id="2" name="Picture 1" descr=""/>
+            <wp:cNvGraphicFramePr>
+              <a:graphicFrameLocks xmlns:a="http://schemas.openxmlformats.org/drawingml/2006/main" noChangeAspect="1"/>
+            </wp:cNvGraphicFramePr>
+            <a:graphic xmlns:a="http://schemas.openxmlformats.org/drawingml/2006/main">
+              <a:graphicData uri="http://schemas.openxmlformats.org/drawingml/2006/picture">
+                <pic:pic xmlns:pic="http://schemas.openxmlformats.org/drawingml/2006/picture">
+                  <pic:nvPicPr>
+                    <pic:cNvPr id="2" name="Picture 1" descr=""/>
+                    <pic:cNvPicPr>
+                      <a:picLocks noChangeAspect="1" noChangeArrowheads="1"/>
+                    </pic:cNvPicPr>
+                  </pic:nvPicPr>
+                  <pic:blipFill>
+                    <a:blip r:embed="rId6"/>
+                    <a:stretch>
+                      <a:fillRect/>
+                    </a:stretch>
+                  </pic:blipFill>
+                  <pic:spPr bwMode="auto">
+                    <a:xfrm>
+                      <a:off x="0" y="0"/>
+                      <a:ext cx="5932805" cy="478155"/>
+                    </a:xfrm>
+                    <a:prstGeom prst="rect">
+                      <a:avLst/>
+                    </a:prstGeom>
+                  </pic:spPr>
+                </pic:pic>
+              </a:graphicData>
+            </a:graphic>
+          </wp:inline>
+        </w:drawing>
       </w:r>
     </w:p>
     <w:p>
@@ -1304,52 +1249,43 @@
       </w:pPr>
       <w:r>
         <w:rPr/>
-        <mc:AlternateContent>
-          <mc:Choice Requires="wps">
-            <w:drawing>
-              <wp:inline distT="0" distB="0" distL="0" distR="0">
-                <wp:extent cx="4540250" cy="1477645"/>
-                <wp:effectExtent l="0" t="0" r="0" b="0"/>
-                <wp:docPr id="4" name="Picture 2"/>
-                <a:graphic xmlns:a="http://schemas.openxmlformats.org/drawingml/2006/main">
-                  <a:graphicData uri="http://schemas.openxmlformats.org/drawingml/2006/picture">
-                    <pic:pic xmlns:pic="http://schemas.openxmlformats.org/drawingml/2006/picture">
-                      <pic:nvPicPr>
-                        <pic:cNvPr id="5" name="Picture 2" descr=""/>
-                        <pic:cNvPicPr/>
-                      </pic:nvPicPr>
-                      <pic:blipFill>
-                        <a:blip r:embed="rId8"/>
-                        <a:stretch/>
-                      </pic:blipFill>
-                      <pic:spPr>
-                        <a:xfrm>
-                          <a:off x="0" y="0"/>
-                          <a:ext cx="4540320" cy="1477800"/>
-                        </a:xfrm>
-                        <a:prstGeom prst="rect">
-                          <a:avLst/>
-                        </a:prstGeom>
-                        <a:ln w="0">
-                          <a:noFill/>
-                        </a:ln>
-                      </pic:spPr>
-                    </pic:pic>
-                  </a:graphicData>
-                </a:graphic>
-              </wp:inline>
-            </w:drawing>
-          </mc:Choice>
-          <mc:Fallback>
-            <w:pict>
-              <v:shape id="shape_0" ID="Picture 2" stroked="f" o:allowincell="f" style="position:absolute;margin-left:0pt;margin-top:-116.4pt;width:357.45pt;height:116.3pt;mso-wrap-style:none;v-text-anchor:middle;mso-position-vertical:top" type="_x0000_t75">
-                <v:imagedata r:id="rId9" o:detectmouseclick="t"/>
-                <v:stroke color="#3465a4" joinstyle="round" endcap="flat"/>
-                <w10:wrap type="none"/>
-              </v:shape>
-            </w:pict>
-          </mc:Fallback>
-        </mc:AlternateContent>
+        <w:drawing>
+          <wp:inline distT="0" distB="0" distL="0" distR="0">
+            <wp:extent cx="4540250" cy="1477645"/>
+            <wp:effectExtent l="0" t="0" r="0" b="0"/>
+            <wp:docPr id="3" name="Picture 2" descr=""/>
+            <wp:cNvGraphicFramePr>
+              <a:graphicFrameLocks xmlns:a="http://schemas.openxmlformats.org/drawingml/2006/main" noChangeAspect="1"/>
+            </wp:cNvGraphicFramePr>
+            <a:graphic xmlns:a="http://schemas.openxmlformats.org/drawingml/2006/main">
+              <a:graphicData uri="http://schemas.openxmlformats.org/drawingml/2006/picture">
+                <pic:pic xmlns:pic="http://schemas.openxmlformats.org/drawingml/2006/picture">
+                  <pic:nvPicPr>
+                    <pic:cNvPr id="3" name="Picture 2" descr=""/>
+                    <pic:cNvPicPr>
+                      <a:picLocks noChangeAspect="1" noChangeArrowheads="1"/>
+                    </pic:cNvPicPr>
+                  </pic:nvPicPr>
+                  <pic:blipFill>
+                    <a:blip r:embed="rId7"/>
+                    <a:stretch>
+                      <a:fillRect/>
+                    </a:stretch>
+                  </pic:blipFill>
+                  <pic:spPr bwMode="auto">
+                    <a:xfrm>
+                      <a:off x="0" y="0"/>
+                      <a:ext cx="4540250" cy="1477645"/>
+                    </a:xfrm>
+                    <a:prstGeom prst="rect">
+                      <a:avLst/>
+                    </a:prstGeom>
+                  </pic:spPr>
+                </pic:pic>
+              </a:graphicData>
+            </a:graphic>
+          </wp:inline>
+        </w:drawing>
       </w:r>
     </w:p>
     <w:p>
@@ -1396,52 +1332,43 @@
       </w:pPr>
       <w:r>
         <w:rPr/>
-        <mc:AlternateContent>
-          <mc:Choice Requires="wps">
-            <w:drawing>
-              <wp:inline distT="0" distB="0" distL="0" distR="0">
-                <wp:extent cx="5932805" cy="1403350"/>
-                <wp:effectExtent l="0" t="0" r="0" b="0"/>
-                <wp:docPr id="6" name="Picture 3"/>
-                <a:graphic xmlns:a="http://schemas.openxmlformats.org/drawingml/2006/main">
-                  <a:graphicData uri="http://schemas.openxmlformats.org/drawingml/2006/picture">
-                    <pic:pic xmlns:pic="http://schemas.openxmlformats.org/drawingml/2006/picture">
-                      <pic:nvPicPr>
-                        <pic:cNvPr id="7" name="Picture 3" descr=""/>
-                        <pic:cNvPicPr/>
-                      </pic:nvPicPr>
-                      <pic:blipFill>
-                        <a:blip r:embed="rId10"/>
-                        <a:stretch/>
-                      </pic:blipFill>
-                      <pic:spPr>
-                        <a:xfrm>
-                          <a:off x="0" y="0"/>
-                          <a:ext cx="5932800" cy="1403280"/>
-                        </a:xfrm>
-                        <a:prstGeom prst="rect">
-                          <a:avLst/>
-                        </a:prstGeom>
-                        <a:ln w="0">
-                          <a:noFill/>
-                        </a:ln>
-                      </pic:spPr>
-                    </pic:pic>
-                  </a:graphicData>
-                </a:graphic>
-              </wp:inline>
-            </w:drawing>
-          </mc:Choice>
-          <mc:Fallback>
-            <w:pict>
-              <v:shape id="shape_0" ID="Picture 3" stroked="f" o:allowincell="f" style="position:absolute;margin-left:0pt;margin-top:-110.55pt;width:467.1pt;height:110.45pt;mso-wrap-style:none;v-text-anchor:middle;mso-position-vertical:top" type="_x0000_t75">
-                <v:imagedata r:id="rId11" o:detectmouseclick="t"/>
-                <v:stroke color="#3465a4" joinstyle="round" endcap="flat"/>
-                <w10:wrap type="none"/>
-              </v:shape>
-            </w:pict>
-          </mc:Fallback>
-        </mc:AlternateContent>
+        <w:drawing>
+          <wp:inline distT="0" distB="0" distL="0" distR="0">
+            <wp:extent cx="5932805" cy="1403350"/>
+            <wp:effectExtent l="0" t="0" r="0" b="0"/>
+            <wp:docPr id="4" name="Picture 3" descr=""/>
+            <wp:cNvGraphicFramePr>
+              <a:graphicFrameLocks xmlns:a="http://schemas.openxmlformats.org/drawingml/2006/main" noChangeAspect="1"/>
+            </wp:cNvGraphicFramePr>
+            <a:graphic xmlns:a="http://schemas.openxmlformats.org/drawingml/2006/main">
+              <a:graphicData uri="http://schemas.openxmlformats.org/drawingml/2006/picture">
+                <pic:pic xmlns:pic="http://schemas.openxmlformats.org/drawingml/2006/picture">
+                  <pic:nvPicPr>
+                    <pic:cNvPr id="4" name="Picture 3" descr=""/>
+                    <pic:cNvPicPr>
+                      <a:picLocks noChangeAspect="1" noChangeArrowheads="1"/>
+                    </pic:cNvPicPr>
+                  </pic:nvPicPr>
+                  <pic:blipFill>
+                    <a:blip r:embed="rId8"/>
+                    <a:stretch>
+                      <a:fillRect/>
+                    </a:stretch>
+                  </pic:blipFill>
+                  <pic:spPr bwMode="auto">
+                    <a:xfrm>
+                      <a:off x="0" y="0"/>
+                      <a:ext cx="5932805" cy="1403350"/>
+                    </a:xfrm>
+                    <a:prstGeom prst="rect">
+                      <a:avLst/>
+                    </a:prstGeom>
+                  </pic:spPr>
+                </pic:pic>
+              </a:graphicData>
+            </a:graphic>
+          </wp:inline>
+        </w:drawing>
       </w:r>
     </w:p>
     <w:p>
@@ -1591,52 +1518,43 @@
       </w:pPr>
       <w:r>
         <w:rPr/>
-        <mc:AlternateContent>
-          <mc:Choice Requires="wps">
-            <w:drawing>
-              <wp:inline distT="0" distB="0" distL="0" distR="0">
-                <wp:extent cx="2041525" cy="690880"/>
-                <wp:effectExtent l="0" t="0" r="0" b="0"/>
-                <wp:docPr id="8" name=""/>
-                <a:graphic xmlns:a="http://schemas.openxmlformats.org/drawingml/2006/main">
-                  <a:graphicData uri="http://schemas.openxmlformats.org/drawingml/2006/picture">
-                    <pic:pic xmlns:pic="http://schemas.openxmlformats.org/drawingml/2006/picture">
-                      <pic:nvPicPr>
-                        <pic:cNvPr id="9" name="" descr=""/>
-                        <pic:cNvPicPr/>
-                      </pic:nvPicPr>
-                      <pic:blipFill>
-                        <a:blip r:embed="rId12"/>
-                        <a:stretch/>
-                      </pic:blipFill>
-                      <pic:spPr>
-                        <a:xfrm>
-                          <a:off x="0" y="0"/>
-                          <a:ext cx="2041560" cy="690840"/>
-                        </a:xfrm>
-                        <a:prstGeom prst="rect">
-                          <a:avLst/>
-                        </a:prstGeom>
-                        <a:ln w="0">
-                          <a:noFill/>
-                        </a:ln>
-                      </pic:spPr>
-                    </pic:pic>
-                  </a:graphicData>
-                </a:graphic>
-              </wp:inline>
-            </w:drawing>
-          </mc:Choice>
-          <mc:Fallback>
-            <w:pict>
-              <v:shape id="shape_0" stroked="f" o:allowincell="f" style="position:absolute;margin-left:0pt;margin-top:-54.45pt;width:160.7pt;height:54.35pt;mso-wrap-style:none;v-text-anchor:middle;mso-position-vertical:top" type="_x0000_t75">
-                <v:imagedata r:id="rId13" o:detectmouseclick="t"/>
-                <v:stroke color="#3465a4" joinstyle="round" endcap="flat"/>
-                <w10:wrap type="none"/>
-              </v:shape>
-            </w:pict>
-          </mc:Fallback>
-        </mc:AlternateContent>
+        <w:drawing>
+          <wp:inline distT="0" distB="0" distL="0" distR="0">
+            <wp:extent cx="2041525" cy="690880"/>
+            <wp:effectExtent l="0" t="0" r="0" b="0"/>
+            <wp:docPr id="5" name="Image1" descr=""/>
+            <wp:cNvGraphicFramePr>
+              <a:graphicFrameLocks xmlns:a="http://schemas.openxmlformats.org/drawingml/2006/main" noChangeAspect="1"/>
+            </wp:cNvGraphicFramePr>
+            <a:graphic xmlns:a="http://schemas.openxmlformats.org/drawingml/2006/main">
+              <a:graphicData uri="http://schemas.openxmlformats.org/drawingml/2006/picture">
+                <pic:pic xmlns:pic="http://schemas.openxmlformats.org/drawingml/2006/picture">
+                  <pic:nvPicPr>
+                    <pic:cNvPr id="5" name="Image1" descr=""/>
+                    <pic:cNvPicPr>
+                      <a:picLocks noChangeAspect="1" noChangeArrowheads="1"/>
+                    </pic:cNvPicPr>
+                  </pic:nvPicPr>
+                  <pic:blipFill>
+                    <a:blip r:embed="rId9"/>
+                    <a:stretch>
+                      <a:fillRect/>
+                    </a:stretch>
+                  </pic:blipFill>
+                  <pic:spPr bwMode="auto">
+                    <a:xfrm>
+                      <a:off x="0" y="0"/>
+                      <a:ext cx="2041525" cy="690880"/>
+                    </a:xfrm>
+                    <a:prstGeom prst="rect">
+                      <a:avLst/>
+                    </a:prstGeom>
+                  </pic:spPr>
+                </pic:pic>
+              </a:graphicData>
+            </a:graphic>
+          </wp:inline>
+        </w:drawing>
       </w:r>
     </w:p>
     <w:p>
@@ -1709,52 +1627,43 @@
       </w:pPr>
       <w:r>
         <w:rPr/>
-        <mc:AlternateContent>
-          <mc:Choice Requires="wps">
-            <w:drawing>
-              <wp:inline distT="0" distB="0" distL="0" distR="0">
-                <wp:extent cx="1892300" cy="467995"/>
-                <wp:effectExtent l="0" t="0" r="0" b="0"/>
-                <wp:docPr id="10" name=""/>
-                <a:graphic xmlns:a="http://schemas.openxmlformats.org/drawingml/2006/main">
-                  <a:graphicData uri="http://schemas.openxmlformats.org/drawingml/2006/picture">
-                    <pic:pic xmlns:pic="http://schemas.openxmlformats.org/drawingml/2006/picture">
-                      <pic:nvPicPr>
-                        <pic:cNvPr id="11" name="" descr=""/>
-                        <pic:cNvPicPr/>
-                      </pic:nvPicPr>
-                      <pic:blipFill>
-                        <a:blip r:embed="rId14"/>
-                        <a:stretch/>
-                      </pic:blipFill>
-                      <pic:spPr>
-                        <a:xfrm>
-                          <a:off x="0" y="0"/>
-                          <a:ext cx="1892160" cy="468000"/>
-                        </a:xfrm>
-                        <a:prstGeom prst="rect">
-                          <a:avLst/>
-                        </a:prstGeom>
-                        <a:ln w="0">
-                          <a:noFill/>
-                        </a:ln>
-                      </pic:spPr>
-                    </pic:pic>
-                  </a:graphicData>
-                </a:graphic>
-              </wp:inline>
-            </w:drawing>
-          </mc:Choice>
-          <mc:Fallback>
-            <w:pict>
-              <v:shape id="shape_0" stroked="f" o:allowincell="f" style="position:absolute;margin-left:0pt;margin-top:-36.9pt;width:148.95pt;height:36.8pt;mso-wrap-style:none;v-text-anchor:middle;mso-position-vertical:top" type="_x0000_t75">
-                <v:imagedata r:id="rId15" o:detectmouseclick="t"/>
-                <v:stroke color="#3465a4" joinstyle="round" endcap="flat"/>
-                <w10:wrap type="none"/>
-              </v:shape>
-            </w:pict>
-          </mc:Fallback>
-        </mc:AlternateContent>
+        <w:drawing>
+          <wp:inline distT="0" distB="0" distL="0" distR="0">
+            <wp:extent cx="1892300" cy="467995"/>
+            <wp:effectExtent l="0" t="0" r="0" b="0"/>
+            <wp:docPr id="6" name="Image2" descr=""/>
+            <wp:cNvGraphicFramePr>
+              <a:graphicFrameLocks xmlns:a="http://schemas.openxmlformats.org/drawingml/2006/main" noChangeAspect="1"/>
+            </wp:cNvGraphicFramePr>
+            <a:graphic xmlns:a="http://schemas.openxmlformats.org/drawingml/2006/main">
+              <a:graphicData uri="http://schemas.openxmlformats.org/drawingml/2006/picture">
+                <pic:pic xmlns:pic="http://schemas.openxmlformats.org/drawingml/2006/picture">
+                  <pic:nvPicPr>
+                    <pic:cNvPr id="6" name="Image2" descr=""/>
+                    <pic:cNvPicPr>
+                      <a:picLocks noChangeAspect="1" noChangeArrowheads="1"/>
+                    </pic:cNvPicPr>
+                  </pic:nvPicPr>
+                  <pic:blipFill>
+                    <a:blip r:embed="rId10"/>
+                    <a:stretch>
+                      <a:fillRect/>
+                    </a:stretch>
+                  </pic:blipFill>
+                  <pic:spPr bwMode="auto">
+                    <a:xfrm>
+                      <a:off x="0" y="0"/>
+                      <a:ext cx="1892300" cy="467995"/>
+                    </a:xfrm>
+                    <a:prstGeom prst="rect">
+                      <a:avLst/>
+                    </a:prstGeom>
+                  </pic:spPr>
+                </pic:pic>
+              </a:graphicData>
+            </a:graphic>
+          </wp:inline>
+        </w:drawing>
       </w:r>
     </w:p>
     <w:p>
@@ -1828,52 +1737,43 @@
       </w:pPr>
       <w:r>
         <w:rPr/>
-        <mc:AlternateContent>
-          <mc:Choice Requires="wps">
-            <w:drawing>
-              <wp:inline distT="0" distB="0" distL="0" distR="0">
-                <wp:extent cx="2604770" cy="287020"/>
-                <wp:effectExtent l="0" t="0" r="0" b="0"/>
-                <wp:docPr id="12" name=""/>
-                <a:graphic xmlns:a="http://schemas.openxmlformats.org/drawingml/2006/main">
-                  <a:graphicData uri="http://schemas.openxmlformats.org/drawingml/2006/picture">
-                    <pic:pic xmlns:pic="http://schemas.openxmlformats.org/drawingml/2006/picture">
-                      <pic:nvPicPr>
-                        <pic:cNvPr id="13" name="" descr=""/>
-                        <pic:cNvPicPr/>
-                      </pic:nvPicPr>
-                      <pic:blipFill>
-                        <a:blip r:embed="rId16"/>
-                        <a:stretch/>
-                      </pic:blipFill>
-                      <pic:spPr>
-                        <a:xfrm>
-                          <a:off x="0" y="0"/>
-                          <a:ext cx="2604600" cy="286920"/>
-                        </a:xfrm>
-                        <a:prstGeom prst="rect">
-                          <a:avLst/>
-                        </a:prstGeom>
-                        <a:ln w="0">
-                          <a:noFill/>
-                        </a:ln>
-                      </pic:spPr>
-                    </pic:pic>
-                  </a:graphicData>
-                </a:graphic>
-              </wp:inline>
-            </w:drawing>
-          </mc:Choice>
-          <mc:Fallback>
-            <w:pict>
-              <v:shape id="shape_0" stroked="f" o:allowincell="f" style="position:absolute;margin-left:0pt;margin-top:-22.65pt;width:205.05pt;height:22.55pt;mso-wrap-style:none;v-text-anchor:middle;mso-position-vertical:top" type="_x0000_t75">
-                <v:imagedata r:id="rId17" o:detectmouseclick="t"/>
-                <v:stroke color="#3465a4" joinstyle="round" endcap="flat"/>
-                <w10:wrap type="none"/>
-              </v:shape>
-            </w:pict>
-          </mc:Fallback>
-        </mc:AlternateContent>
+        <w:drawing>
+          <wp:inline distT="0" distB="0" distL="0" distR="0">
+            <wp:extent cx="2604770" cy="287020"/>
+            <wp:effectExtent l="0" t="0" r="0" b="0"/>
+            <wp:docPr id="7" name="Image3" descr=""/>
+            <wp:cNvGraphicFramePr>
+              <a:graphicFrameLocks xmlns:a="http://schemas.openxmlformats.org/drawingml/2006/main" noChangeAspect="1"/>
+            </wp:cNvGraphicFramePr>
+            <a:graphic xmlns:a="http://schemas.openxmlformats.org/drawingml/2006/main">
+              <a:graphicData uri="http://schemas.openxmlformats.org/drawingml/2006/picture">
+                <pic:pic xmlns:pic="http://schemas.openxmlformats.org/drawingml/2006/picture">
+                  <pic:nvPicPr>
+                    <pic:cNvPr id="7" name="Image3" descr=""/>
+                    <pic:cNvPicPr>
+                      <a:picLocks noChangeAspect="1" noChangeArrowheads="1"/>
+                    </pic:cNvPicPr>
+                  </pic:nvPicPr>
+                  <pic:blipFill>
+                    <a:blip r:embed="rId11"/>
+                    <a:stretch>
+                      <a:fillRect/>
+                    </a:stretch>
+                  </pic:blipFill>
+                  <pic:spPr bwMode="auto">
+                    <a:xfrm>
+                      <a:off x="0" y="0"/>
+                      <a:ext cx="2604770" cy="287020"/>
+                    </a:xfrm>
+                    <a:prstGeom prst="rect">
+                      <a:avLst/>
+                    </a:prstGeom>
+                  </pic:spPr>
+                </pic:pic>
+              </a:graphicData>
+            </a:graphic>
+          </wp:inline>
+        </w:drawing>
       </w:r>
     </w:p>
     <w:p>
@@ -2034,9 +1934,13 @@
         </w:rPr>
       </w:pPr>
       <w:r>
-        <w:rPr/>
+        <w:rPr>
+          <w:sz w:val="22"/>
+          <w:szCs w:val="22"/>
+          <w:lang w:val="en-US"/>
+        </w:rPr>
         <w:drawing>
-          <wp:anchor behindDoc="0" distT="0" distB="0" distL="0" distR="0" simplePos="0" locked="0" layoutInCell="0" allowOverlap="1" relativeHeight="14">
+          <wp:anchor behindDoc="0" distT="0" distB="0" distL="0" distR="0" simplePos="0" locked="0" layoutInCell="0" allowOverlap="1" relativeHeight="3">
             <wp:simplePos x="0" y="0"/>
             <wp:positionH relativeFrom="column">
               <wp:align>center</wp:align>
@@ -2047,7 +1951,7 @@
             <wp:extent cx="3000375" cy="628650"/>
             <wp:effectExtent l="0" t="0" r="0" b="0"/>
             <wp:wrapTopAndBottom/>
-            <wp:docPr id="14" name="Image1" descr=""/>
+            <wp:docPr id="8" name="Image5" descr=""/>
             <wp:cNvGraphicFramePr>
               <a:graphicFrameLocks xmlns:a="http://schemas.openxmlformats.org/drawingml/2006/main" noChangeAspect="1"/>
             </wp:cNvGraphicFramePr>
@@ -2055,13 +1959,13 @@
               <a:graphicData uri="http://schemas.openxmlformats.org/drawingml/2006/picture">
                 <pic:pic xmlns:pic="http://schemas.openxmlformats.org/drawingml/2006/picture">
                   <pic:nvPicPr>
-                    <pic:cNvPr id="14" name="Image1" descr=""/>
+                    <pic:cNvPr id="8" name="Image5" descr=""/>
                     <pic:cNvPicPr>
                       <a:picLocks noChangeAspect="1" noChangeArrowheads="1"/>
                     </pic:cNvPicPr>
                   </pic:nvPicPr>
                   <pic:blipFill>
-                    <a:blip r:embed="rId18"/>
+                    <a:blip r:embed="rId12"/>
                     <a:stretch>
                       <a:fillRect/>
                     </a:stretch>
@@ -2150,52 +2054,43 @@
       </w:pPr>
       <w:r>
         <w:rPr/>
-        <mc:AlternateContent>
-          <mc:Choice Requires="wps">
-            <w:drawing>
-              <wp:inline distT="0" distB="0" distL="0" distR="0">
-                <wp:extent cx="5273675" cy="946150"/>
-                <wp:effectExtent l="0" t="0" r="0" b="0"/>
-                <wp:docPr id="15" name=""/>
-                <a:graphic xmlns:a="http://schemas.openxmlformats.org/drawingml/2006/main">
-                  <a:graphicData uri="http://schemas.openxmlformats.org/drawingml/2006/picture">
-                    <pic:pic xmlns:pic="http://schemas.openxmlformats.org/drawingml/2006/picture">
-                      <pic:nvPicPr>
-                        <pic:cNvPr id="16" name="" descr=""/>
-                        <pic:cNvPicPr/>
-                      </pic:nvPicPr>
-                      <pic:blipFill>
-                        <a:blip r:embed="rId19"/>
-                        <a:stretch/>
-                      </pic:blipFill>
-                      <pic:spPr>
-                        <a:xfrm>
-                          <a:off x="0" y="0"/>
-                          <a:ext cx="5273640" cy="946080"/>
-                        </a:xfrm>
-                        <a:prstGeom prst="rect">
-                          <a:avLst/>
-                        </a:prstGeom>
-                        <a:ln w="0">
-                          <a:noFill/>
-                        </a:ln>
-                      </pic:spPr>
-                    </pic:pic>
-                  </a:graphicData>
-                </a:graphic>
-              </wp:inline>
-            </w:drawing>
-          </mc:Choice>
-          <mc:Fallback>
-            <w:pict>
-              <v:shape id="shape_0" stroked="f" o:allowincell="f" style="position:absolute;margin-left:0pt;margin-top:-74.55pt;width:415.2pt;height:74.45pt;mso-wrap-style:none;v-text-anchor:middle;mso-position-vertical:top" type="_x0000_t75">
-                <v:imagedata r:id="rId20" o:detectmouseclick="t"/>
-                <v:stroke color="#3465a4" joinstyle="round" endcap="flat"/>
-                <w10:wrap type="none"/>
-              </v:shape>
-            </w:pict>
-          </mc:Fallback>
-        </mc:AlternateContent>
+        <w:drawing>
+          <wp:inline distT="0" distB="0" distL="0" distR="0">
+            <wp:extent cx="5273675" cy="946150"/>
+            <wp:effectExtent l="0" t="0" r="0" b="0"/>
+            <wp:docPr id="9" name="Image4" descr=""/>
+            <wp:cNvGraphicFramePr>
+              <a:graphicFrameLocks xmlns:a="http://schemas.openxmlformats.org/drawingml/2006/main" noChangeAspect="1"/>
+            </wp:cNvGraphicFramePr>
+            <a:graphic xmlns:a="http://schemas.openxmlformats.org/drawingml/2006/main">
+              <a:graphicData uri="http://schemas.openxmlformats.org/drawingml/2006/picture">
+                <pic:pic xmlns:pic="http://schemas.openxmlformats.org/drawingml/2006/picture">
+                  <pic:nvPicPr>
+                    <pic:cNvPr id="9" name="Image4" descr=""/>
+                    <pic:cNvPicPr>
+                      <a:picLocks noChangeAspect="1" noChangeArrowheads="1"/>
+                    </pic:cNvPicPr>
+                  </pic:nvPicPr>
+                  <pic:blipFill>
+                    <a:blip r:embed="rId13"/>
+                    <a:stretch>
+                      <a:fillRect/>
+                    </a:stretch>
+                  </pic:blipFill>
+                  <pic:spPr bwMode="auto">
+                    <a:xfrm>
+                      <a:off x="0" y="0"/>
+                      <a:ext cx="5273675" cy="946150"/>
+                    </a:xfrm>
+                    <a:prstGeom prst="rect">
+                      <a:avLst/>
+                    </a:prstGeom>
+                  </pic:spPr>
+                </pic:pic>
+              </a:graphicData>
+            </a:graphic>
+          </wp:inline>
+        </w:drawing>
       </w:r>
     </w:p>
     <w:p>
@@ -2260,12 +2155,12 @@
         <w:pStyle w:val="Heading1"/>
         <w:rPr/>
       </w:pPr>
-      <w:bookmarkStart w:id="12" w:name="_Toc5431513"/>
+      <w:bookmarkStart w:id="7" w:name="_Toc5431513"/>
       <w:r>
         <w:rPr/>
         <w:t>Advanced features</w:t>
       </w:r>
-      <w:bookmarkEnd w:id="12"/>
+      <w:bookmarkEnd w:id="7"/>
     </w:p>
     <w:p>
       <w:pPr>
@@ -2326,12 +2221,12 @@
           <w:bCs/>
         </w:rPr>
       </w:pPr>
-      <w:bookmarkStart w:id="13" w:name="_Toc5431514"/>
+      <w:bookmarkStart w:id="8" w:name="_Toc5431514"/>
       <w:r>
         <w:rPr/>
         <w:t xml:space="preserve">Troubleshooting </w:t>
       </w:r>
-      <w:bookmarkEnd w:id="13"/>
+      <w:bookmarkEnd w:id="8"/>
     </w:p>
     <w:p>
       <w:pPr>
@@ -2433,8 +2328,8 @@
         <w:pStyle w:val="Heading1"/>
         <w:rPr/>
       </w:pPr>
-      <w:bookmarkStart w:id="14" w:name="_Toc5431515"/>
-      <w:bookmarkEnd w:id="14"/>
+      <w:bookmarkStart w:id="9" w:name="_Toc5431515"/>
+      <w:bookmarkEnd w:id="9"/>
       <w:r>
         <w:rPr/>
         <w:t xml:space="preserve">Examples </w:t>
@@ -2482,52 +2377,43 @@
       </w:pPr>
       <w:r>
         <w:rPr/>
-        <mc:AlternateContent>
-          <mc:Choice Requires="wps">
-            <w:drawing>
-              <wp:inline distT="0" distB="0" distL="0" distR="0">
-                <wp:extent cx="1967230" cy="553085"/>
-                <wp:effectExtent l="0" t="0" r="0" b="0"/>
-                <wp:docPr id="17" name=""/>
-                <a:graphic xmlns:a="http://schemas.openxmlformats.org/drawingml/2006/main">
-                  <a:graphicData uri="http://schemas.openxmlformats.org/drawingml/2006/picture">
-                    <pic:pic xmlns:pic="http://schemas.openxmlformats.org/drawingml/2006/picture">
-                      <pic:nvPicPr>
-                        <pic:cNvPr id="18" name="" descr=""/>
-                        <pic:cNvPicPr/>
-                      </pic:nvPicPr>
-                      <pic:blipFill>
-                        <a:blip r:embed="rId21"/>
-                        <a:stretch/>
-                      </pic:blipFill>
-                      <pic:spPr>
-                        <a:xfrm>
-                          <a:off x="0" y="0"/>
-                          <a:ext cx="1967400" cy="552960"/>
-                        </a:xfrm>
-                        <a:prstGeom prst="rect">
-                          <a:avLst/>
-                        </a:prstGeom>
-                        <a:ln w="0">
-                          <a:noFill/>
-                        </a:ln>
-                      </pic:spPr>
-                    </pic:pic>
-                  </a:graphicData>
-                </a:graphic>
-              </wp:inline>
-            </w:drawing>
-          </mc:Choice>
-          <mc:Fallback>
-            <w:pict>
-              <v:shape id="shape_0" stroked="f" o:allowincell="f" style="position:absolute;margin-left:0pt;margin-top:-43.6pt;width:154.85pt;height:43.5pt;mso-wrap-style:none;v-text-anchor:middle;mso-position-vertical:top" type="_x0000_t75">
-                <v:imagedata r:id="rId22" o:detectmouseclick="t"/>
-                <v:stroke color="#3465a4" joinstyle="round" endcap="flat"/>
-                <w10:wrap type="none"/>
-              </v:shape>
-            </w:pict>
-          </mc:Fallback>
-        </mc:AlternateContent>
+        <w:drawing>
+          <wp:inline distT="0" distB="0" distL="0" distR="0">
+            <wp:extent cx="1967230" cy="553085"/>
+            <wp:effectExtent l="0" t="0" r="0" b="0"/>
+            <wp:docPr id="10" name="Image6" descr=""/>
+            <wp:cNvGraphicFramePr>
+              <a:graphicFrameLocks xmlns:a="http://schemas.openxmlformats.org/drawingml/2006/main" noChangeAspect="1"/>
+            </wp:cNvGraphicFramePr>
+            <a:graphic xmlns:a="http://schemas.openxmlformats.org/drawingml/2006/main">
+              <a:graphicData uri="http://schemas.openxmlformats.org/drawingml/2006/picture">
+                <pic:pic xmlns:pic="http://schemas.openxmlformats.org/drawingml/2006/picture">
+                  <pic:nvPicPr>
+                    <pic:cNvPr id="10" name="Image6" descr=""/>
+                    <pic:cNvPicPr>
+                      <a:picLocks noChangeAspect="1" noChangeArrowheads="1"/>
+                    </pic:cNvPicPr>
+                  </pic:nvPicPr>
+                  <pic:blipFill>
+                    <a:blip r:embed="rId14"/>
+                    <a:stretch>
+                      <a:fillRect/>
+                    </a:stretch>
+                  </pic:blipFill>
+                  <pic:spPr bwMode="auto">
+                    <a:xfrm>
+                      <a:off x="0" y="0"/>
+                      <a:ext cx="1967230" cy="553085"/>
+                    </a:xfrm>
+                    <a:prstGeom prst="rect">
+                      <a:avLst/>
+                    </a:prstGeom>
+                  </pic:spPr>
+                </pic:pic>
+              </a:graphicData>
+            </a:graphic>
+          </wp:inline>
+        </w:drawing>
       </w:r>
     </w:p>
     <w:p>
@@ -2556,52 +2442,43 @@
       </w:pPr>
       <w:r>
         <w:rPr/>
-        <mc:AlternateContent>
-          <mc:Choice Requires="wps">
-            <w:drawing>
-              <wp:inline distT="0" distB="0" distL="0" distR="0">
-                <wp:extent cx="2413635" cy="510540"/>
-                <wp:effectExtent l="0" t="0" r="0" b="0"/>
-                <wp:docPr id="19" name=""/>
-                <a:graphic xmlns:a="http://schemas.openxmlformats.org/drawingml/2006/main">
-                  <a:graphicData uri="http://schemas.openxmlformats.org/drawingml/2006/picture">
-                    <pic:pic xmlns:pic="http://schemas.openxmlformats.org/drawingml/2006/picture">
-                      <pic:nvPicPr>
-                        <pic:cNvPr id="20" name="" descr=""/>
-                        <pic:cNvPicPr/>
-                      </pic:nvPicPr>
-                      <pic:blipFill>
-                        <a:blip r:embed="rId23"/>
-                        <a:stretch/>
-                      </pic:blipFill>
-                      <pic:spPr>
-                        <a:xfrm>
-                          <a:off x="0" y="0"/>
-                          <a:ext cx="2413800" cy="510480"/>
-                        </a:xfrm>
-                        <a:prstGeom prst="rect">
-                          <a:avLst/>
-                        </a:prstGeom>
-                        <a:ln w="0">
-                          <a:noFill/>
-                        </a:ln>
-                      </pic:spPr>
-                    </pic:pic>
-                  </a:graphicData>
-                </a:graphic>
-              </wp:inline>
-            </w:drawing>
-          </mc:Choice>
-          <mc:Fallback>
-            <w:pict>
-              <v:shape id="shape_0" stroked="f" o:allowincell="f" style="position:absolute;margin-left:0pt;margin-top:-40.25pt;width:190pt;height:40.15pt;mso-wrap-style:none;v-text-anchor:middle;mso-position-vertical:top" type="_x0000_t75">
-                <v:imagedata r:id="rId24" o:detectmouseclick="t"/>
-                <v:stroke color="#3465a4" joinstyle="round" endcap="flat"/>
-                <w10:wrap type="none"/>
-              </v:shape>
-            </w:pict>
-          </mc:Fallback>
-        </mc:AlternateContent>
+        <w:drawing>
+          <wp:inline distT="0" distB="0" distL="0" distR="0">
+            <wp:extent cx="2413635" cy="510540"/>
+            <wp:effectExtent l="0" t="0" r="0" b="0"/>
+            <wp:docPr id="11" name="Image7" descr=""/>
+            <wp:cNvGraphicFramePr>
+              <a:graphicFrameLocks xmlns:a="http://schemas.openxmlformats.org/drawingml/2006/main" noChangeAspect="1"/>
+            </wp:cNvGraphicFramePr>
+            <a:graphic xmlns:a="http://schemas.openxmlformats.org/drawingml/2006/main">
+              <a:graphicData uri="http://schemas.openxmlformats.org/drawingml/2006/picture">
+                <pic:pic xmlns:pic="http://schemas.openxmlformats.org/drawingml/2006/picture">
+                  <pic:nvPicPr>
+                    <pic:cNvPr id="11" name="Image7" descr=""/>
+                    <pic:cNvPicPr>
+                      <a:picLocks noChangeAspect="1" noChangeArrowheads="1"/>
+                    </pic:cNvPicPr>
+                  </pic:nvPicPr>
+                  <pic:blipFill>
+                    <a:blip r:embed="rId15"/>
+                    <a:stretch>
+                      <a:fillRect/>
+                    </a:stretch>
+                  </pic:blipFill>
+                  <pic:spPr bwMode="auto">
+                    <a:xfrm>
+                      <a:off x="0" y="0"/>
+                      <a:ext cx="2413635" cy="510540"/>
+                    </a:xfrm>
+                    <a:prstGeom prst="rect">
+                      <a:avLst/>
+                    </a:prstGeom>
+                  </pic:spPr>
+                </pic:pic>
+              </a:graphicData>
+            </a:graphic>
+          </wp:inline>
+        </w:drawing>
       </w:r>
     </w:p>
     <w:p>
@@ -2661,52 +2538,43 @@
       </w:pPr>
       <w:r>
         <w:rPr/>
-        <mc:AlternateContent>
-          <mc:Choice Requires="wps">
-            <w:drawing>
-              <wp:inline distT="0" distB="0" distL="0" distR="0">
-                <wp:extent cx="2530475" cy="542290"/>
-                <wp:effectExtent l="0" t="0" r="0" b="0"/>
-                <wp:docPr id="21" name=""/>
-                <a:graphic xmlns:a="http://schemas.openxmlformats.org/drawingml/2006/main">
-                  <a:graphicData uri="http://schemas.openxmlformats.org/drawingml/2006/picture">
-                    <pic:pic xmlns:pic="http://schemas.openxmlformats.org/drawingml/2006/picture">
-                      <pic:nvPicPr>
-                        <pic:cNvPr id="22" name="" descr=""/>
-                        <pic:cNvPicPr/>
-                      </pic:nvPicPr>
-                      <pic:blipFill>
-                        <a:blip r:embed="rId25"/>
-                        <a:stretch/>
-                      </pic:blipFill>
-                      <pic:spPr>
-                        <a:xfrm>
-                          <a:off x="0" y="0"/>
-                          <a:ext cx="2530440" cy="542160"/>
-                        </a:xfrm>
-                        <a:prstGeom prst="rect">
-                          <a:avLst/>
-                        </a:prstGeom>
-                        <a:ln w="0">
-                          <a:noFill/>
-                        </a:ln>
-                      </pic:spPr>
-                    </pic:pic>
-                  </a:graphicData>
-                </a:graphic>
-              </wp:inline>
-            </w:drawing>
-          </mc:Choice>
-          <mc:Fallback>
-            <w:pict>
-              <v:shape id="shape_0" stroked="f" o:allowincell="f" style="position:absolute;margin-left:0pt;margin-top:-42.75pt;width:199.2pt;height:42.65pt;mso-wrap-style:none;v-text-anchor:middle;mso-position-vertical:top" type="_x0000_t75">
-                <v:imagedata r:id="rId26" o:detectmouseclick="t"/>
-                <v:stroke color="#3465a4" joinstyle="round" endcap="flat"/>
-                <w10:wrap type="none"/>
-              </v:shape>
-            </w:pict>
-          </mc:Fallback>
-        </mc:AlternateContent>
+        <w:drawing>
+          <wp:inline distT="0" distB="0" distL="0" distR="0">
+            <wp:extent cx="2530475" cy="542290"/>
+            <wp:effectExtent l="0" t="0" r="0" b="0"/>
+            <wp:docPr id="12" name="Image8" descr=""/>
+            <wp:cNvGraphicFramePr>
+              <a:graphicFrameLocks xmlns:a="http://schemas.openxmlformats.org/drawingml/2006/main" noChangeAspect="1"/>
+            </wp:cNvGraphicFramePr>
+            <a:graphic xmlns:a="http://schemas.openxmlformats.org/drawingml/2006/main">
+              <a:graphicData uri="http://schemas.openxmlformats.org/drawingml/2006/picture">
+                <pic:pic xmlns:pic="http://schemas.openxmlformats.org/drawingml/2006/picture">
+                  <pic:nvPicPr>
+                    <pic:cNvPr id="12" name="Image8" descr=""/>
+                    <pic:cNvPicPr>
+                      <a:picLocks noChangeAspect="1" noChangeArrowheads="1"/>
+                    </pic:cNvPicPr>
+                  </pic:nvPicPr>
+                  <pic:blipFill>
+                    <a:blip r:embed="rId16"/>
+                    <a:stretch>
+                      <a:fillRect/>
+                    </a:stretch>
+                  </pic:blipFill>
+                  <pic:spPr bwMode="auto">
+                    <a:xfrm>
+                      <a:off x="0" y="0"/>
+                      <a:ext cx="2530475" cy="542290"/>
+                    </a:xfrm>
+                    <a:prstGeom prst="rect">
+                      <a:avLst/>
+                    </a:prstGeom>
+                  </pic:spPr>
+                </pic:pic>
+              </a:graphicData>
+            </a:graphic>
+          </wp:inline>
+        </w:drawing>
       </w:r>
     </w:p>
     <w:p>
@@ -2766,52 +2634,43 @@
       </w:pPr>
       <w:r>
         <w:rPr/>
-        <mc:AlternateContent>
-          <mc:Choice Requires="wps">
-            <w:drawing>
-              <wp:inline distT="0" distB="0" distL="0" distR="0">
-                <wp:extent cx="2243455" cy="542290"/>
-                <wp:effectExtent l="0" t="0" r="0" b="0"/>
-                <wp:docPr id="23" name=""/>
-                <a:graphic xmlns:a="http://schemas.openxmlformats.org/drawingml/2006/main">
-                  <a:graphicData uri="http://schemas.openxmlformats.org/drawingml/2006/picture">
-                    <pic:pic xmlns:pic="http://schemas.openxmlformats.org/drawingml/2006/picture">
-                      <pic:nvPicPr>
-                        <pic:cNvPr id="24" name="" descr=""/>
-                        <pic:cNvPicPr/>
-                      </pic:nvPicPr>
-                      <pic:blipFill>
-                        <a:blip r:embed="rId27"/>
-                        <a:stretch/>
-                      </pic:blipFill>
-                      <pic:spPr>
-                        <a:xfrm>
-                          <a:off x="0" y="0"/>
-                          <a:ext cx="2243520" cy="542160"/>
-                        </a:xfrm>
-                        <a:prstGeom prst="rect">
-                          <a:avLst/>
-                        </a:prstGeom>
-                        <a:ln w="0">
-                          <a:noFill/>
-                        </a:ln>
-                      </pic:spPr>
-                    </pic:pic>
-                  </a:graphicData>
-                </a:graphic>
-              </wp:inline>
-            </w:drawing>
-          </mc:Choice>
-          <mc:Fallback>
-            <w:pict>
-              <v:shape id="shape_0" stroked="f" o:allowincell="f" style="position:absolute;margin-left:0pt;margin-top:-42.75pt;width:176.6pt;height:42.65pt;mso-wrap-style:none;v-text-anchor:middle;mso-position-vertical:top" type="_x0000_t75">
-                <v:imagedata r:id="rId28" o:detectmouseclick="t"/>
-                <v:stroke color="#3465a4" joinstyle="round" endcap="flat"/>
-                <w10:wrap type="none"/>
-              </v:shape>
-            </w:pict>
-          </mc:Fallback>
-        </mc:AlternateContent>
+        <w:drawing>
+          <wp:inline distT="0" distB="0" distL="0" distR="0">
+            <wp:extent cx="2243455" cy="542290"/>
+            <wp:effectExtent l="0" t="0" r="0" b="0"/>
+            <wp:docPr id="13" name="Image9" descr=""/>
+            <wp:cNvGraphicFramePr>
+              <a:graphicFrameLocks xmlns:a="http://schemas.openxmlformats.org/drawingml/2006/main" noChangeAspect="1"/>
+            </wp:cNvGraphicFramePr>
+            <a:graphic xmlns:a="http://schemas.openxmlformats.org/drawingml/2006/main">
+              <a:graphicData uri="http://schemas.openxmlformats.org/drawingml/2006/picture">
+                <pic:pic xmlns:pic="http://schemas.openxmlformats.org/drawingml/2006/picture">
+                  <pic:nvPicPr>
+                    <pic:cNvPr id="13" name="Image9" descr=""/>
+                    <pic:cNvPicPr>
+                      <a:picLocks noChangeAspect="1" noChangeArrowheads="1"/>
+                    </pic:cNvPicPr>
+                  </pic:nvPicPr>
+                  <pic:blipFill>
+                    <a:blip r:embed="rId17"/>
+                    <a:stretch>
+                      <a:fillRect/>
+                    </a:stretch>
+                  </pic:blipFill>
+                  <pic:spPr bwMode="auto">
+                    <a:xfrm>
+                      <a:off x="0" y="0"/>
+                      <a:ext cx="2243455" cy="542290"/>
+                    </a:xfrm>
+                    <a:prstGeom prst="rect">
+                      <a:avLst/>
+                    </a:prstGeom>
+                  </pic:spPr>
+                </pic:pic>
+              </a:graphicData>
+            </a:graphic>
+          </wp:inline>
+        </w:drawing>
       </w:r>
     </w:p>
     <w:p>
@@ -2871,52 +2730,43 @@
       </w:pPr>
       <w:r>
         <w:rPr/>
-        <mc:AlternateContent>
-          <mc:Choice Requires="wps">
-            <w:drawing>
-              <wp:inline distT="0" distB="0" distL="0" distR="0">
-                <wp:extent cx="3806190" cy="478155"/>
-                <wp:effectExtent l="0" t="0" r="0" b="0"/>
-                <wp:docPr id="25" name=""/>
-                <a:graphic xmlns:a="http://schemas.openxmlformats.org/drawingml/2006/main">
-                  <a:graphicData uri="http://schemas.openxmlformats.org/drawingml/2006/picture">
-                    <pic:pic xmlns:pic="http://schemas.openxmlformats.org/drawingml/2006/picture">
-                      <pic:nvPicPr>
-                        <pic:cNvPr id="26" name="" descr=""/>
-                        <pic:cNvPicPr/>
-                      </pic:nvPicPr>
-                      <pic:blipFill>
-                        <a:blip r:embed="rId29"/>
-                        <a:stretch/>
-                      </pic:blipFill>
-                      <pic:spPr>
-                        <a:xfrm>
-                          <a:off x="0" y="0"/>
-                          <a:ext cx="3806280" cy="478080"/>
-                        </a:xfrm>
-                        <a:prstGeom prst="rect">
-                          <a:avLst/>
-                        </a:prstGeom>
-                        <a:ln w="0">
-                          <a:noFill/>
-                        </a:ln>
-                      </pic:spPr>
-                    </pic:pic>
-                  </a:graphicData>
-                </a:graphic>
-              </wp:inline>
-            </w:drawing>
-          </mc:Choice>
-          <mc:Fallback>
-            <w:pict>
-              <v:shape id="shape_0" stroked="f" o:allowincell="f" style="position:absolute;margin-left:0pt;margin-top:-37.7pt;width:299.65pt;height:37.6pt;mso-wrap-style:none;v-text-anchor:middle;mso-position-vertical:top" type="_x0000_t75">
-                <v:imagedata r:id="rId30" o:detectmouseclick="t"/>
-                <v:stroke color="#3465a4" joinstyle="round" endcap="flat"/>
-                <w10:wrap type="none"/>
-              </v:shape>
-            </w:pict>
-          </mc:Fallback>
-        </mc:AlternateContent>
+        <w:drawing>
+          <wp:inline distT="0" distB="0" distL="0" distR="0">
+            <wp:extent cx="3806190" cy="478155"/>
+            <wp:effectExtent l="0" t="0" r="0" b="0"/>
+            <wp:docPr id="14" name="Image10" descr=""/>
+            <wp:cNvGraphicFramePr>
+              <a:graphicFrameLocks xmlns:a="http://schemas.openxmlformats.org/drawingml/2006/main" noChangeAspect="1"/>
+            </wp:cNvGraphicFramePr>
+            <a:graphic xmlns:a="http://schemas.openxmlformats.org/drawingml/2006/main">
+              <a:graphicData uri="http://schemas.openxmlformats.org/drawingml/2006/picture">
+                <pic:pic xmlns:pic="http://schemas.openxmlformats.org/drawingml/2006/picture">
+                  <pic:nvPicPr>
+                    <pic:cNvPr id="14" name="Image10" descr=""/>
+                    <pic:cNvPicPr>
+                      <a:picLocks noChangeAspect="1" noChangeArrowheads="1"/>
+                    </pic:cNvPicPr>
+                  </pic:nvPicPr>
+                  <pic:blipFill>
+                    <a:blip r:embed="rId18"/>
+                    <a:stretch>
+                      <a:fillRect/>
+                    </a:stretch>
+                  </pic:blipFill>
+                  <pic:spPr bwMode="auto">
+                    <a:xfrm>
+                      <a:off x="0" y="0"/>
+                      <a:ext cx="3806190" cy="478155"/>
+                    </a:xfrm>
+                    <a:prstGeom prst="rect">
+                      <a:avLst/>
+                    </a:prstGeom>
+                  </pic:spPr>
+                </pic:pic>
+              </a:graphicData>
+            </a:graphic>
+          </wp:inline>
+        </w:drawing>
       </w:r>
     </w:p>
     <w:p>
@@ -2944,9 +2794,9 @@
       <w:r>
         <w:rPr/>
       </w:r>
-      <w:bookmarkStart w:id="15" w:name="_Toc5431515"/>
-      <w:bookmarkStart w:id="16" w:name="_Toc5431515"/>
-      <w:bookmarkEnd w:id="16"/>
+      <w:bookmarkStart w:id="10" w:name="_Toc5431515_Copy_1"/>
+      <w:bookmarkStart w:id="11" w:name="_Toc5431515_Copy_1"/>
+      <w:bookmarkEnd w:id="11"/>
     </w:p>
     <w:p>
       <w:pPr>
@@ -2957,7 +2807,7 @@
         <w:rPr/>
         <w:t>Glossary of terms</w:t>
       </w:r>
-      <w:bookmarkStart w:id="17" w:name="_Toc5431520"/>
+      <w:bookmarkStart w:id="12" w:name="_Toc5431520"/>
     </w:p>
     <w:p>
       <w:pPr>
@@ -3037,20 +2887,20 @@
           <w:bCs/>
         </w:rPr>
       </w:pPr>
-      <w:bookmarkStart w:id="18" w:name="_Toc433104442"/>
-      <w:bookmarkStart w:id="19" w:name="_Toc324915529"/>
-      <w:bookmarkStart w:id="20" w:name="_Toc324851946"/>
-      <w:bookmarkStart w:id="21" w:name="_Toc324843639"/>
-      <w:bookmarkStart w:id="22" w:name="_Toc314978533"/>
+      <w:bookmarkStart w:id="13" w:name="_Toc314978533"/>
+      <w:bookmarkStart w:id="14" w:name="_Toc324843639"/>
+      <w:bookmarkStart w:id="15" w:name="_Toc324851946"/>
+      <w:bookmarkStart w:id="16" w:name="_Toc324915529"/>
+      <w:bookmarkStart w:id="17" w:name="_Toc433104442"/>
       <w:r>
         <w:rPr/>
         <w:t xml:space="preserve">FAQ </w:t>
       </w:r>
-      <w:bookmarkEnd w:id="18"/>
-      <w:bookmarkEnd w:id="19"/>
-      <w:bookmarkEnd w:id="20"/>
-      <w:bookmarkEnd w:id="21"/>
-      <w:bookmarkEnd w:id="22"/>
+      <w:bookmarkEnd w:id="12"/>
+      <w:bookmarkEnd w:id="13"/>
+      <w:bookmarkEnd w:id="14"/>
+      <w:bookmarkEnd w:id="15"/>
+      <w:bookmarkEnd w:id="16"/>
       <w:bookmarkEnd w:id="17"/>
     </w:p>
     <w:p>
@@ -3216,10 +3066,10 @@
       </w:r>
     </w:p>
     <w:sectPr>
-      <w:headerReference w:type="default" r:id="rId31"/>
-      <w:headerReference w:type="first" r:id="rId32"/>
-      <w:footerReference w:type="default" r:id="rId33"/>
-      <w:footerReference w:type="first" r:id="rId34"/>
+      <w:headerReference w:type="default" r:id="rId19"/>
+      <w:headerReference w:type="first" r:id="rId20"/>
+      <w:footerReference w:type="default" r:id="rId21"/>
+      <w:footerReference w:type="first" r:id="rId22"/>
       <w:type w:val="nextPage"/>
       <w:pgSz w:w="12240" w:h="15840"/>
       <w:pgMar w:left="1440" w:right="1440" w:gutter="0" w:header="720" w:top="1440" w:footer="720" w:bottom="1440"/>
@@ -3242,12 +3092,10 @@
     </w:pPr>
     <w:r>
       <w:rPr/>
-    </w:r>
-    <w:r>
       <mc:AlternateContent>
         <mc:Choice Requires="wps">
           <w:drawing>
-            <wp:anchor behindDoc="0" distT="0" distB="0" distL="0" distR="0" simplePos="0" locked="0" layoutInCell="1" allowOverlap="1" relativeHeight="0">
+            <wp:anchor behindDoc="1" distT="0" distB="0" distL="0" distR="0" simplePos="0" locked="0" layoutInCell="0" allowOverlap="1" relativeHeight="2">
               <wp:simplePos x="0" y="0"/>
               <wp:positionH relativeFrom="margin">
                 <wp:align>right</wp:align>
@@ -3262,25 +3110,31 @@
               <a:graphic xmlns:a="http://schemas.openxmlformats.org/drawingml/2006/main">
                 <a:graphicData uri="http://schemas.microsoft.com/office/word/2010/wordprocessingShape">
                   <wps:wsp>
-                    <wps:cNvSpPr txBox="1"/>
+                    <wps:cNvSpPr/>
                     <wps:spPr>
                       <a:xfrm>
                         <a:off x="0" y="0"/>
-                        <a:ext cx="14605" cy="14605"/>
+                        <a:ext cx="14760" cy="14760"/>
                       </a:xfrm>
-                      <a:prstGeom prst="rect"/>
-                      <a:solidFill>
-                        <a:srgbClr val="FFFFFF">
-                          <a:alpha val="0"/>
-                        </a:srgbClr>
-                      </a:solidFill>
+                      <a:prstGeom prst="rect">
+                        <a:avLst/>
+                      </a:prstGeom>
+                      <a:noFill/>
+                      <a:ln w="0">
+                        <a:noFill/>
+                      </a:ln>
                     </wps:spPr>
+                    <wps:style>
+                      <a:lnRef idx="0"/>
+                      <a:fillRef idx="0"/>
+                      <a:effectRef idx="0"/>
+                      <a:fontRef idx="minor"/>
+                    </wps:style>
                     <wps:txbx>
                       <w:txbxContent>
                         <w:p>
                           <w:pPr>
                             <w:pStyle w:val="Footer"/>
-                            <w:pBdr/>
                             <w:rPr>
                               <w:rStyle w:val="Pagenumber"/>
                             </w:rPr>
@@ -3318,7 +3172,7 @@
                         </w:p>
                       </w:txbxContent>
                     </wps:txbx>
-                    <wps:bodyPr anchor="t" lIns="0" tIns="0" rIns="0" bIns="0">
+                    <wps:bodyPr lIns="0" rIns="0" tIns="0" bIns="0" anchor="t">
                       <a:spAutoFit/>
                     </wps:bodyPr>
                   </wps:wsp>
@@ -3329,14 +3183,14 @@
         </mc:Choice>
         <mc:Fallback>
           <w:pict>
-            <v:rect fillcolor="#FFFFFF" style="position:absolute;rotation:-0;width:1.15pt;height:1.15pt;mso-wrap-distance-left:0pt;mso-wrap-distance-right:0pt;mso-wrap-distance-top:0pt;mso-wrap-distance-bottom:0pt;margin-top:0.05pt;mso-position-vertical-relative:text;margin-left:0pt;mso-position-horizontal:right;mso-position-horizontal-relative:margin">
-              <v:fill opacity="0f"/>
-              <v:textbox inset="0in,0in,0in,0in">
+            <v:rect id="shape_0" ID="Frame1" path="m0,0l-2147483645,0l-2147483645,-2147483646l0,-2147483646xe" fillcolor="white" stroked="f" o:allowincell="f" style="position:absolute;margin-left:0pt;margin-top:0.05pt;width:1.1pt;height:1.1pt;mso-wrap-style:square;v-text-anchor:top;mso-position-horizontal:right;mso-position-horizontal-relative:margin">
+              <v:fill o:detectmouseclick="t" type="solid" color2="black" opacity="0"/>
+              <v:stroke color="#3465a4" joinstyle="round" endcap="flat"/>
+              <v:textbox>
                 <w:txbxContent>
                   <w:p>
                     <w:pPr>
                       <w:pStyle w:val="Footer"/>
-                      <w:pBdr/>
                       <w:rPr>
                         <w:rStyle w:val="Pagenumber"/>
                       </w:rPr>
@@ -3429,15 +3283,15 @@
       <w:tblLook w:val="0000" w:noHBand="0" w:noVBand="0" w:firstColumn="0" w:lastRow="0" w:lastColumn="0" w:firstRow="0"/>
     </w:tblPr>
     <w:tblGrid>
-      <w:gridCol w:w="2627"/>
-      <w:gridCol w:w="3697"/>
+      <w:gridCol w:w="2626"/>
+      <w:gridCol w:w="3698"/>
       <w:gridCol w:w="3162"/>
     </w:tblGrid>
     <w:tr>
       <w:trPr/>
       <w:tc>
         <w:tcPr>
-          <w:tcW w:w="2627" w:type="dxa"/>
+          <w:tcW w:w="2626" w:type="dxa"/>
           <w:tcBorders/>
         </w:tcPr>
         <w:p>
@@ -3455,7 +3309,7 @@
       </w:tc>
       <w:tc>
         <w:tcPr>
-          <w:tcW w:w="3697" w:type="dxa"/>
+          <w:tcW w:w="3698" w:type="dxa"/>
           <w:tcBorders/>
         </w:tcPr>
         <w:p>
@@ -3519,7 +3373,7 @@
             <w:rPr>
               <w:rStyle w:val="Pagenumber"/>
             </w:rPr>
-            <w:t>7</w:t>
+            <w:t>2</w:t>
           </w:r>
           <w:r>
             <w:rPr>
@@ -4845,6 +4699,7 @@
     <w:qFormat/>
     <w:pPr>
       <w:widowControl w:val="false"/>
+      <w:suppressAutoHyphens w:val="true"/>
       <w:bidi w:val="0"/>
       <w:spacing w:lineRule="atLeast" w:line="240" w:before="0" w:after="0"/>
       <w:jc w:val="left"/>
@@ -5552,6 +5407,7 @@
     <w:pPr>
       <w:keepLines/>
       <w:widowControl/>
+      <w:suppressAutoHyphens w:val="true"/>
       <w:bidi w:val="0"/>
       <w:spacing w:lineRule="atLeast" w:line="220" w:before="0" w:after="120"/>
       <w:jc w:val="left"/>

</xml_diff>